<commit_message>
I made three seprate search functions one for choosing what kind of search you want to, and then it selects either search members or search tasks. My int validation still does not work
</commit_message>
<xml_diff>
--- a/91896 Testing (AutoRecovered).docx
+++ b/91896 Testing (AutoRecovered).docx
@@ -923,43 +923,292 @@
           <w:tcPr>
             <w:tcW w:w="1992" w:type="dxa"/>
           </w:tcPr>
-          <w:p/>
-        </w:tc>
-        <w:tc>
-          <w:tcPr>
-            <w:tcW w:w="1992" w:type="dxa"/>
-          </w:tcPr>
-          <w:p/>
-        </w:tc>
-        <w:tc>
-          <w:tcPr>
-            <w:tcW w:w="1992" w:type="dxa"/>
-          </w:tcPr>
-          <w:p/>
-        </w:tc>
-        <w:tc>
-          <w:tcPr>
-            <w:tcW w:w="1993" w:type="dxa"/>
-          </w:tcPr>
-          <w:p/>
-        </w:tc>
-        <w:tc>
-          <w:tcPr>
-            <w:tcW w:w="1993" w:type="dxa"/>
-          </w:tcPr>
-          <w:p/>
-        </w:tc>
-        <w:tc>
-          <w:tcPr>
-            <w:tcW w:w="1993" w:type="dxa"/>
-          </w:tcPr>
-          <w:p/>
-        </w:tc>
-        <w:tc>
-          <w:tcPr>
-            <w:tcW w:w="1993" w:type="dxa"/>
-          </w:tcPr>
-          <w:p/>
+          <w:p>
+            <w:r>
+              <w:t>26/06/2025</w:t>
+            </w:r>
+          </w:p>
+        </w:tc>
+        <w:tc>
+          <w:tcPr>
+            <w:tcW w:w="1992" w:type="dxa"/>
+          </w:tcPr>
+          <w:p>
+            <w:r>
+              <w:t>I am testing the integer validation function</w:t>
+            </w:r>
+          </w:p>
+        </w:tc>
+        <w:tc>
+          <w:tcPr>
+            <w:tcW w:w="1992" w:type="dxa"/>
+          </w:tcPr>
+          <w:p>
+            <w:r>
+              <w:t>invalid</w:t>
+            </w:r>
+          </w:p>
+        </w:tc>
+        <w:tc>
+          <w:tcPr>
+            <w:tcW w:w="1993" w:type="dxa"/>
+          </w:tcPr>
+          <w:p>
+            <w:r>
+              <w:t>String value</w:t>
+            </w:r>
+          </w:p>
+        </w:tc>
+        <w:tc>
+          <w:tcPr>
+            <w:tcW w:w="1993" w:type="dxa"/>
+          </w:tcPr>
+          <w:p>
+            <w:r>
+              <w:t xml:space="preserve">The program should tell the user to enter </w:t>
+            </w:r>
+            <w:proofErr w:type="gramStart"/>
+            <w:r>
+              <w:t>a</w:t>
+            </w:r>
+            <w:proofErr w:type="gramEnd"/>
+            <w:r>
+              <w:t xml:space="preserve"> integer value</w:t>
+            </w:r>
+          </w:p>
+        </w:tc>
+        <w:tc>
+          <w:tcPr>
+            <w:tcW w:w="1993" w:type="dxa"/>
+          </w:tcPr>
+          <w:p>
+            <w:r>
+              <w:t>The program doesn’t run int validation</w:t>
+            </w:r>
+          </w:p>
+        </w:tc>
+        <w:tc>
+          <w:tcPr>
+            <w:tcW w:w="1993" w:type="dxa"/>
+          </w:tcPr>
+          <w:p/>
+        </w:tc>
+      </w:tr>
+    </w:tbl>
+    <w:p/>
+    <w:tbl>
+      <w:tblPr>
+        <w:tblStyle w:val="PlainTable1"/>
+        <w:tblW w:w="0" w:type="auto"/>
+        <w:tblLook w:val="0420" w:firstRow="1" w:lastRow="0" w:firstColumn="0" w:lastColumn="0" w:noHBand="0" w:noVBand="1"/>
+      </w:tblPr>
+      <w:tblGrid>
+        <w:gridCol w:w="1992"/>
+        <w:gridCol w:w="1992"/>
+        <w:gridCol w:w="1992"/>
+        <w:gridCol w:w="1993"/>
+        <w:gridCol w:w="1993"/>
+        <w:gridCol w:w="1993"/>
+        <w:gridCol w:w="1993"/>
+      </w:tblGrid>
+      <w:tr>
+        <w:trPr>
+          <w:cnfStyle w:val="100000000000" w:firstRow="1" w:lastRow="0" w:firstColumn="0" w:lastColumn="0" w:oddVBand="0" w:evenVBand="0" w:oddHBand="0" w:evenHBand="0" w:firstRowFirstColumn="0" w:firstRowLastColumn="0" w:lastRowFirstColumn="0" w:lastRowLastColumn="0"/>
+        </w:trPr>
+        <w:tc>
+          <w:tcPr>
+            <w:tcW w:w="13948" w:type="dxa"/>
+            <w:gridSpan w:val="7"/>
+            <w:shd w:val="clear" w:color="auto" w:fill="C1F0C7" w:themeFill="accent3" w:themeFillTint="33"/>
+          </w:tcPr>
+          <w:p>
+            <w:pPr>
+              <w:rPr>
+                <w:b w:val="0"/>
+                <w:bCs w:val="0"/>
+                <w:sz w:val="28"/>
+                <w:szCs w:val="28"/>
+              </w:rPr>
+            </w:pPr>
+            <w:r>
+              <w:rPr>
+                <w:sz w:val="28"/>
+                <w:szCs w:val="28"/>
+              </w:rPr>
+              <w:t>Search function</w:t>
+            </w:r>
+            <w:r>
+              <w:rPr>
+                <w:sz w:val="28"/>
+                <w:szCs w:val="28"/>
+              </w:rPr>
+              <w:t>/ Feature</w:t>
+            </w:r>
+          </w:p>
+          <w:p/>
+        </w:tc>
+      </w:tr>
+      <w:tr>
+        <w:trPr>
+          <w:cnfStyle w:val="000000100000" w:firstRow="0" w:lastRow="0" w:firstColumn="0" w:lastColumn="0" w:oddVBand="0" w:evenVBand="0" w:oddHBand="1" w:evenHBand="0" w:firstRowFirstColumn="0" w:firstRowLastColumn="0" w:lastRowFirstColumn="0" w:lastRowLastColumn="0"/>
+        </w:trPr>
+        <w:tc>
+          <w:tcPr>
+            <w:tcW w:w="1992" w:type="dxa"/>
+          </w:tcPr>
+          <w:p>
+            <w:r>
+              <w:t>Dat</w:t>
+            </w:r>
+            <w:r>
+              <w:t>e</w:t>
+            </w:r>
+          </w:p>
+          <w:p/>
+        </w:tc>
+        <w:tc>
+          <w:tcPr>
+            <w:tcW w:w="1992" w:type="dxa"/>
+          </w:tcPr>
+          <w:p>
+            <w:r>
+              <w:t>What is being tested</w:t>
+            </w:r>
+          </w:p>
+        </w:tc>
+        <w:tc>
+          <w:tcPr>
+            <w:tcW w:w="1992" w:type="dxa"/>
+          </w:tcPr>
+          <w:p>
+            <w:r>
+              <w:t>Test Type</w:t>
+            </w:r>
+          </w:p>
+        </w:tc>
+        <w:tc>
+          <w:tcPr>
+            <w:tcW w:w="1993" w:type="dxa"/>
+          </w:tcPr>
+          <w:p>
+            <w:r>
+              <w:t>Test Value</w:t>
+            </w:r>
+          </w:p>
+        </w:tc>
+        <w:tc>
+          <w:tcPr>
+            <w:tcW w:w="1993" w:type="dxa"/>
+          </w:tcPr>
+          <w:p>
+            <w:r>
+              <w:t>Expected Result</w:t>
+            </w:r>
+          </w:p>
+        </w:tc>
+        <w:tc>
+          <w:tcPr>
+            <w:tcW w:w="1993" w:type="dxa"/>
+          </w:tcPr>
+          <w:p>
+            <w:r>
+              <w:t>Actual Result</w:t>
+            </w:r>
+          </w:p>
+        </w:tc>
+        <w:tc>
+          <w:tcPr>
+            <w:tcW w:w="1993" w:type="dxa"/>
+          </w:tcPr>
+          <w:p>
+            <w:r>
+              <w:t>How it was fixed</w:t>
+            </w:r>
+          </w:p>
+        </w:tc>
+      </w:tr>
+      <w:tr>
+        <w:tc>
+          <w:tcPr>
+            <w:tcW w:w="1992" w:type="dxa"/>
+          </w:tcPr>
+          <w:p>
+            <w:r>
+              <w:t>26/06/2025</w:t>
+            </w:r>
+          </w:p>
+        </w:tc>
+        <w:tc>
+          <w:tcPr>
+            <w:tcW w:w="1992" w:type="dxa"/>
+          </w:tcPr>
+          <w:p>
+            <w:r>
+              <w:t>I am testing if the search function shows the task titles</w:t>
+            </w:r>
+          </w:p>
+        </w:tc>
+        <w:tc>
+          <w:tcPr>
+            <w:tcW w:w="1992" w:type="dxa"/>
+          </w:tcPr>
+          <w:p>
+            <w:r>
+              <w:t>expected</w:t>
+            </w:r>
+          </w:p>
+        </w:tc>
+        <w:tc>
+          <w:tcPr>
+            <w:tcW w:w="1993" w:type="dxa"/>
+          </w:tcPr>
+          <w:p>
+            <w:r>
+              <w:t>Running the search</w:t>
+            </w:r>
+          </w:p>
+        </w:tc>
+        <w:tc>
+          <w:tcPr>
+            <w:tcW w:w="1993" w:type="dxa"/>
+          </w:tcPr>
+          <w:p>
+            <w:r>
+              <w:t>The program should show the task titles</w:t>
+            </w:r>
+          </w:p>
+        </w:tc>
+        <w:tc>
+          <w:tcPr>
+            <w:tcW w:w="1993" w:type="dxa"/>
+          </w:tcPr>
+          <w:p>
+            <w:r>
+              <w:t>It shows Choice 1 and choice 2 instead of showing the task titles</w:t>
+            </w:r>
+          </w:p>
+        </w:tc>
+        <w:tc>
+          <w:tcPr>
+            <w:tcW w:w="1993" w:type="dxa"/>
+          </w:tcPr>
+          <w:p>
+            <w:r>
+              <w:t xml:space="preserve">The problem was that the program didn’t pass any choices to the buttons, so the program defaulted to </w:t>
+            </w:r>
+            <w:proofErr w:type="gramStart"/>
+            <w:r>
+              <w:t>placeholders</w:t>
+            </w:r>
+            <w:proofErr w:type="gramEnd"/>
+            <w:r>
+              <w:t xml:space="preserve"> </w:t>
+            </w:r>
+            <w:r>
+              <w:lastRenderedPageBreak/>
+              <w:t>choice 1 and choice 2</w:t>
+            </w:r>
+          </w:p>
         </w:tc>
       </w:tr>
     </w:tbl>
@@ -1149,13 +1398,7 @@
             <w:proofErr w:type="spellEnd"/>
             <w:proofErr w:type="gramEnd"/>
             <w:r>
-              <w:t xml:space="preserve"> </w:t>
-            </w:r>
-            <w:r>
-              <w:t>easy Gui</w:t>
-            </w:r>
-            <w:r>
-              <w:t xml:space="preserve"> </w:t>
+              <w:t xml:space="preserve"> easy Gui </w:t>
             </w:r>
             <w:proofErr w:type="spellStart"/>
             <w:r>
@@ -1214,7 +1457,6 @@
           </w:tcPr>
           <w:p>
             <w:r>
-              <w:lastRenderedPageBreak/>
               <w:t>24/06/2025</w:t>
             </w:r>
           </w:p>
@@ -3286,6 +3528,26 @@
 </file>
 
 <file path=customXml/item1.xml><?xml version="1.0" encoding="utf-8"?>
+<p:properties xmlns:p="http://schemas.microsoft.com/office/2006/metadata/properties" xmlns:xsi="http://www.w3.org/2001/XMLSchema-instance" xmlns:pc="http://schemas.microsoft.com/office/infopath/2007/PartnerControls">
+  <documentManagement>
+    <TaxCatchAll xmlns="36c75000-58b1-48ef-889f-834f55adc240" xsi:nil="true"/>
+    <lcf76f155ced4ddcb4097134ff3c332f xmlns="123be271-b045-42f2-9f8f-350d6f8ef38d">
+      <Terms xmlns="http://schemas.microsoft.com/office/infopath/2007/PartnerControls"/>
+    </lcf76f155ced4ddcb4097134ff3c332f>
+  </documentManagement>
+</p:properties>
+</file>
+
+<file path=customXml/item2.xml><?xml version="1.0" encoding="utf-8"?>
+<?mso-contentType ?>
+<FormTemplates xmlns="http://schemas.microsoft.com/sharepoint/v3/contenttype/forms">
+  <Display>DocumentLibraryForm</Display>
+  <Edit>DocumentLibraryForm</Edit>
+  <New>DocumentLibraryForm</New>
+</FormTemplates>
+</file>
+
+<file path=customXml/item3.xml><?xml version="1.0" encoding="utf-8"?>
 <ct:contentTypeSchema xmlns:ct="http://schemas.microsoft.com/office/2006/metadata/contentType" xmlns:ma="http://schemas.microsoft.com/office/2006/metadata/properties/metaAttributes" ct:_="" ma:_="" ma:contentTypeName="Document" ma:contentTypeID="0x0101007E8B0F3A3D93E84AB524F8279E19E7B7" ma:contentTypeVersion="11" ma:contentTypeDescription="Create a new document." ma:contentTypeScope="" ma:versionID="857d14907125e99ca9f435da587db4e2">
   <xsd:schema xmlns:xsd="http://www.w3.org/2001/XMLSchema" xmlns:xs="http://www.w3.org/2001/XMLSchema" xmlns:p="http://schemas.microsoft.com/office/2006/metadata/properties" xmlns:ns2="123be271-b045-42f2-9f8f-350d6f8ef38d" xmlns:ns3="36c75000-58b1-48ef-889f-834f55adc240" targetNamespace="http://schemas.microsoft.com/office/2006/metadata/properties" ma:root="true" ma:fieldsID="2b82e7a265a00a58c708e3a9a583fdbf" ns2:_="" ns3:_="">
     <xsd:import namespace="123be271-b045-42f2-9f8f-350d6f8ef38d"/>
@@ -3480,27 +3742,26 @@
 </ct:contentTypeSchema>
 </file>
 
-<file path=customXml/item2.xml><?xml version="1.0" encoding="utf-8"?>
-<?mso-contentType ?>
-<FormTemplates xmlns="http://schemas.microsoft.com/sharepoint/v3/contenttype/forms">
-  <Display>DocumentLibraryForm</Display>
-  <Edit>DocumentLibraryForm</Edit>
-  <New>DocumentLibraryForm</New>
-</FormTemplates>
+<file path=customXml/itemProps1.xml><?xml version="1.0" encoding="utf-8"?>
+<ds:datastoreItem xmlns:ds="http://schemas.openxmlformats.org/officeDocument/2006/customXml" ds:itemID="{C7515DB5-DEF0-4F12-A4AA-38224E91E24A}">
+  <ds:schemaRefs>
+    <ds:schemaRef ds:uri="http://schemas.microsoft.com/office/2006/metadata/properties"/>
+    <ds:schemaRef ds:uri="http://schemas.microsoft.com/office/infopath/2007/PartnerControls"/>
+    <ds:schemaRef ds:uri="36c75000-58b1-48ef-889f-834f55adc240"/>
+    <ds:schemaRef ds:uri="123be271-b045-42f2-9f8f-350d6f8ef38d"/>
+  </ds:schemaRefs>
+</ds:datastoreItem>
 </file>
 
-<file path=customXml/item3.xml><?xml version="1.0" encoding="utf-8"?>
-<p:properties xmlns:p="http://schemas.microsoft.com/office/2006/metadata/properties" xmlns:xsi="http://www.w3.org/2001/XMLSchema-instance" xmlns:pc="http://schemas.microsoft.com/office/infopath/2007/PartnerControls">
-  <documentManagement>
-    <TaxCatchAll xmlns="36c75000-58b1-48ef-889f-834f55adc240" xsi:nil="true"/>
-    <lcf76f155ced4ddcb4097134ff3c332f xmlns="123be271-b045-42f2-9f8f-350d6f8ef38d">
-      <Terms xmlns="http://schemas.microsoft.com/office/infopath/2007/PartnerControls"/>
-    </lcf76f155ced4ddcb4097134ff3c332f>
-  </documentManagement>
-</p:properties>
+<file path=customXml/itemProps2.xml><?xml version="1.0" encoding="utf-8"?>
+<ds:datastoreItem xmlns:ds="http://schemas.openxmlformats.org/officeDocument/2006/customXml" ds:itemID="{1D738709-4E75-423A-A58E-A367BEE6EA78}">
+  <ds:schemaRefs>
+    <ds:schemaRef ds:uri="http://schemas.microsoft.com/sharepoint/v3/contenttype/forms"/>
+  </ds:schemaRefs>
+</ds:datastoreItem>
 </file>
 
-<file path=customXml/itemProps1.xml><?xml version="1.0" encoding="utf-8"?>
+<file path=customXml/itemProps3.xml><?xml version="1.0" encoding="utf-8"?>
 <ds:datastoreItem xmlns:ds="http://schemas.openxmlformats.org/officeDocument/2006/customXml" ds:itemID="{1A2AD3AA-B754-4655-957F-F1B126635C66}">
   <ds:schemaRefs>
     <ds:schemaRef ds:uri="http://schemas.microsoft.com/office/2006/metadata/contentType"/>
@@ -3517,23 +3778,4 @@
     <ds:schemaRef ds:uri="http://schemas.microsoft.com/internal/obd"/>
   </ds:schemaRefs>
 </ds:datastoreItem>
-</file>
-
-<file path=customXml/itemProps2.xml><?xml version="1.0" encoding="utf-8"?>
-<ds:datastoreItem xmlns:ds="http://schemas.openxmlformats.org/officeDocument/2006/customXml" ds:itemID="{1D738709-4E75-423A-A58E-A367BEE6EA78}">
-  <ds:schemaRefs>
-    <ds:schemaRef ds:uri="http://schemas.microsoft.com/sharepoint/v3/contenttype/forms"/>
-  </ds:schemaRefs>
-</ds:datastoreItem>
-</file>
-
-<file path=customXml/itemProps3.xml><?xml version="1.0" encoding="utf-8"?>
-<ds:datastoreItem xmlns:ds="http://schemas.openxmlformats.org/officeDocument/2006/customXml" ds:itemID="{C7515DB5-DEF0-4F12-A4AA-38224E91E24A}">
-  <ds:schemaRefs>
-    <ds:schemaRef ds:uri="http://schemas.microsoft.com/office/2006/metadata/properties"/>
-    <ds:schemaRef ds:uri="http://schemas.microsoft.com/office/infopath/2007/PartnerControls"/>
-    <ds:schemaRef ds:uri="36c75000-58b1-48ef-889f-834f55adc240"/>
-    <ds:schemaRef ds:uri="123be271-b045-42f2-9f8f-350d6f8ef38d"/>
-  </ds:schemaRefs>
-</ds:datastoreItem>
 </file>
</xml_diff>

<commit_message>
I have almost completed the search team member function, but doesnt output their info
</commit_message>
<xml_diff>
--- a/91896 Testing (AutoRecovered).docx
+++ b/91896 Testing (AutoRecovered).docx
@@ -816,7 +816,11 @@
           <w:tcPr>
             <w:tcW w:w="1993" w:type="dxa"/>
           </w:tcPr>
-          <w:p/>
+          <w:p>
+            <w:r>
+              <w:t>The fix was to remove square brackets from around ‘priority’, and ‘assignee’</w:t>
+            </w:r>
+          </w:p>
         </w:tc>
       </w:tr>
       <w:tr>
@@ -991,7 +995,11 @@
           <w:tcPr>
             <w:tcW w:w="1993" w:type="dxa"/>
           </w:tcPr>
-          <w:p/>
+          <w:p>
+            <w:r>
+              <w:t>The fix was to remove square brackets from around ‘priority’, and ‘assignee’</w:t>
+            </w:r>
+          </w:p>
         </w:tc>
       </w:tr>
     </w:tbl>
@@ -1058,10 +1066,7 @@
           </w:tcPr>
           <w:p>
             <w:r>
-              <w:t>Dat</w:t>
-            </w:r>
-            <w:r>
-              <w:t>e</w:t>
+              <w:t>Date</w:t>
             </w:r>
           </w:p>
           <w:p/>
@@ -1212,6 +1217,212 @@
         </w:tc>
       </w:tr>
     </w:tbl>
+    <w:p/>
+    <w:tbl>
+      <w:tblPr>
+        <w:tblStyle w:val="PlainTable1"/>
+        <w:tblW w:w="0" w:type="auto"/>
+        <w:tblLook w:val="0420" w:firstRow="1" w:lastRow="0" w:firstColumn="0" w:lastColumn="0" w:noHBand="0" w:noVBand="1"/>
+      </w:tblPr>
+      <w:tblGrid>
+        <w:gridCol w:w="1992"/>
+        <w:gridCol w:w="1992"/>
+        <w:gridCol w:w="1992"/>
+        <w:gridCol w:w="1993"/>
+        <w:gridCol w:w="1993"/>
+        <w:gridCol w:w="1993"/>
+        <w:gridCol w:w="1993"/>
+      </w:tblGrid>
+      <w:tr>
+        <w:trPr>
+          <w:cnfStyle w:val="100000000000" w:firstRow="1" w:lastRow="0" w:firstColumn="0" w:lastColumn="0" w:oddVBand="0" w:evenVBand="0" w:oddHBand="0" w:evenHBand="0" w:firstRowFirstColumn="0" w:firstRowLastColumn="0" w:lastRowFirstColumn="0" w:lastRowLastColumn="0"/>
+        </w:trPr>
+        <w:tc>
+          <w:tcPr>
+            <w:tcW w:w="13948" w:type="dxa"/>
+            <w:gridSpan w:val="7"/>
+            <w:shd w:val="clear" w:color="auto" w:fill="C1F0C7" w:themeFill="accent3" w:themeFillTint="33"/>
+          </w:tcPr>
+          <w:p>
+            <w:pPr>
+              <w:rPr>
+                <w:b w:val="0"/>
+                <w:bCs w:val="0"/>
+                <w:sz w:val="28"/>
+                <w:szCs w:val="28"/>
+              </w:rPr>
+            </w:pPr>
+            <w:r>
+              <w:rPr>
+                <w:sz w:val="28"/>
+                <w:szCs w:val="28"/>
+              </w:rPr>
+              <w:t>Search team member</w:t>
+            </w:r>
+            <w:r>
+              <w:rPr>
+                <w:sz w:val="28"/>
+                <w:szCs w:val="28"/>
+              </w:rPr>
+              <w:t>/ Feature</w:t>
+            </w:r>
+          </w:p>
+          <w:p/>
+        </w:tc>
+      </w:tr>
+      <w:tr>
+        <w:trPr>
+          <w:cnfStyle w:val="000000100000" w:firstRow="0" w:lastRow="0" w:firstColumn="0" w:lastColumn="0" w:oddVBand="0" w:evenVBand="0" w:oddHBand="1" w:evenHBand="0" w:firstRowFirstColumn="0" w:firstRowLastColumn="0" w:lastRowFirstColumn="0" w:lastRowLastColumn="0"/>
+        </w:trPr>
+        <w:tc>
+          <w:tcPr>
+            <w:tcW w:w="1992" w:type="dxa"/>
+          </w:tcPr>
+          <w:p>
+            <w:r>
+              <w:t>Date</w:t>
+            </w:r>
+          </w:p>
+          <w:p/>
+        </w:tc>
+        <w:tc>
+          <w:tcPr>
+            <w:tcW w:w="1992" w:type="dxa"/>
+          </w:tcPr>
+          <w:p>
+            <w:r>
+              <w:t>What is being tested</w:t>
+            </w:r>
+          </w:p>
+        </w:tc>
+        <w:tc>
+          <w:tcPr>
+            <w:tcW w:w="1992" w:type="dxa"/>
+          </w:tcPr>
+          <w:p>
+            <w:r>
+              <w:t>Test Type</w:t>
+            </w:r>
+          </w:p>
+        </w:tc>
+        <w:tc>
+          <w:tcPr>
+            <w:tcW w:w="1993" w:type="dxa"/>
+          </w:tcPr>
+          <w:p>
+            <w:r>
+              <w:t>Test Value</w:t>
+            </w:r>
+          </w:p>
+        </w:tc>
+        <w:tc>
+          <w:tcPr>
+            <w:tcW w:w="1993" w:type="dxa"/>
+          </w:tcPr>
+          <w:p>
+            <w:r>
+              <w:t>Expected Result</w:t>
+            </w:r>
+          </w:p>
+        </w:tc>
+        <w:tc>
+          <w:tcPr>
+            <w:tcW w:w="1993" w:type="dxa"/>
+          </w:tcPr>
+          <w:p>
+            <w:r>
+              <w:t>Actual Result</w:t>
+            </w:r>
+          </w:p>
+        </w:tc>
+        <w:tc>
+          <w:tcPr>
+            <w:tcW w:w="1993" w:type="dxa"/>
+          </w:tcPr>
+          <w:p>
+            <w:r>
+              <w:t>How it was fixed</w:t>
+            </w:r>
+          </w:p>
+        </w:tc>
+      </w:tr>
+      <w:tr>
+        <w:tc>
+          <w:tcPr>
+            <w:tcW w:w="1992" w:type="dxa"/>
+          </w:tcPr>
+          <w:p>
+            <w:r>
+              <w:t>26/06/2025</w:t>
+            </w:r>
+          </w:p>
+        </w:tc>
+        <w:tc>
+          <w:tcPr>
+            <w:tcW w:w="1992" w:type="dxa"/>
+          </w:tcPr>
+          <w:p>
+            <w:r>
+              <w:t>I am testing the output of team members</w:t>
+            </w:r>
+          </w:p>
+        </w:tc>
+        <w:tc>
+          <w:tcPr>
+            <w:tcW w:w="1992" w:type="dxa"/>
+          </w:tcPr>
+          <w:p>
+            <w:r>
+              <w:t>expected</w:t>
+            </w:r>
+          </w:p>
+        </w:tc>
+        <w:tc>
+          <w:tcPr>
+            <w:tcW w:w="1993" w:type="dxa"/>
+          </w:tcPr>
+          <w:p>
+            <w:r>
+              <w:t>Running the search</w:t>
+            </w:r>
+          </w:p>
+        </w:tc>
+        <w:tc>
+          <w:tcPr>
+            <w:tcW w:w="1993" w:type="dxa"/>
+          </w:tcPr>
+          <w:p>
+            <w:r>
+              <w:t xml:space="preserve">The program should show the </w:t>
+            </w:r>
+            <w:r>
+              <w:t>names of team members and output their info</w:t>
+            </w:r>
+          </w:p>
+        </w:tc>
+        <w:tc>
+          <w:tcPr>
+            <w:tcW w:w="1993" w:type="dxa"/>
+          </w:tcPr>
+          <w:p>
+            <w:r>
+              <w:t>It gives me errors to do with improper naming</w:t>
+            </w:r>
+          </w:p>
+        </w:tc>
+        <w:tc>
+          <w:tcPr>
+            <w:tcW w:w="1993" w:type="dxa"/>
+          </w:tcPr>
+          <w:p>
+            <w:r>
+              <w:t>I fixed it by changing ‘task output’ to ‘team member output’</w:t>
+            </w:r>
+          </w:p>
+        </w:tc>
+      </w:tr>
+    </w:tbl>
+    <w:p/>
     <w:p/>
     <w:p/>
     <w:tbl>
@@ -1457,6 +1668,7 @@
           </w:tcPr>
           <w:p>
             <w:r>
+              <w:lastRenderedPageBreak/>
               <w:t>24/06/2025</w:t>
             </w:r>
           </w:p>
@@ -3528,26 +3740,6 @@
 </file>
 
 <file path=customXml/item1.xml><?xml version="1.0" encoding="utf-8"?>
-<p:properties xmlns:p="http://schemas.microsoft.com/office/2006/metadata/properties" xmlns:xsi="http://www.w3.org/2001/XMLSchema-instance" xmlns:pc="http://schemas.microsoft.com/office/infopath/2007/PartnerControls">
-  <documentManagement>
-    <TaxCatchAll xmlns="36c75000-58b1-48ef-889f-834f55adc240" xsi:nil="true"/>
-    <lcf76f155ced4ddcb4097134ff3c332f xmlns="123be271-b045-42f2-9f8f-350d6f8ef38d">
-      <Terms xmlns="http://schemas.microsoft.com/office/infopath/2007/PartnerControls"/>
-    </lcf76f155ced4ddcb4097134ff3c332f>
-  </documentManagement>
-</p:properties>
-</file>
-
-<file path=customXml/item2.xml><?xml version="1.0" encoding="utf-8"?>
-<?mso-contentType ?>
-<FormTemplates xmlns="http://schemas.microsoft.com/sharepoint/v3/contenttype/forms">
-  <Display>DocumentLibraryForm</Display>
-  <Edit>DocumentLibraryForm</Edit>
-  <New>DocumentLibraryForm</New>
-</FormTemplates>
-</file>
-
-<file path=customXml/item3.xml><?xml version="1.0" encoding="utf-8"?>
 <ct:contentTypeSchema xmlns:ct="http://schemas.microsoft.com/office/2006/metadata/contentType" xmlns:ma="http://schemas.microsoft.com/office/2006/metadata/properties/metaAttributes" ct:_="" ma:_="" ma:contentTypeName="Document" ma:contentTypeID="0x0101007E8B0F3A3D93E84AB524F8279E19E7B7" ma:contentTypeVersion="11" ma:contentTypeDescription="Create a new document." ma:contentTypeScope="" ma:versionID="857d14907125e99ca9f435da587db4e2">
   <xsd:schema xmlns:xsd="http://www.w3.org/2001/XMLSchema" xmlns:xs="http://www.w3.org/2001/XMLSchema" xmlns:p="http://schemas.microsoft.com/office/2006/metadata/properties" xmlns:ns2="123be271-b045-42f2-9f8f-350d6f8ef38d" xmlns:ns3="36c75000-58b1-48ef-889f-834f55adc240" targetNamespace="http://schemas.microsoft.com/office/2006/metadata/properties" ma:root="true" ma:fieldsID="2b82e7a265a00a58c708e3a9a583fdbf" ns2:_="" ns3:_="">
     <xsd:import namespace="123be271-b045-42f2-9f8f-350d6f8ef38d"/>
@@ -3742,26 +3934,27 @@
 </ct:contentTypeSchema>
 </file>
 
-<file path=customXml/itemProps1.xml><?xml version="1.0" encoding="utf-8"?>
-<ds:datastoreItem xmlns:ds="http://schemas.openxmlformats.org/officeDocument/2006/customXml" ds:itemID="{C7515DB5-DEF0-4F12-A4AA-38224E91E24A}">
-  <ds:schemaRefs>
-    <ds:schemaRef ds:uri="http://schemas.microsoft.com/office/2006/metadata/properties"/>
-    <ds:schemaRef ds:uri="http://schemas.microsoft.com/office/infopath/2007/PartnerControls"/>
-    <ds:schemaRef ds:uri="36c75000-58b1-48ef-889f-834f55adc240"/>
-    <ds:schemaRef ds:uri="123be271-b045-42f2-9f8f-350d6f8ef38d"/>
-  </ds:schemaRefs>
-</ds:datastoreItem>
+<file path=customXml/item2.xml><?xml version="1.0" encoding="utf-8"?>
+<?mso-contentType ?>
+<FormTemplates xmlns="http://schemas.microsoft.com/sharepoint/v3/contenttype/forms">
+  <Display>DocumentLibraryForm</Display>
+  <Edit>DocumentLibraryForm</Edit>
+  <New>DocumentLibraryForm</New>
+</FormTemplates>
 </file>
 
-<file path=customXml/itemProps2.xml><?xml version="1.0" encoding="utf-8"?>
-<ds:datastoreItem xmlns:ds="http://schemas.openxmlformats.org/officeDocument/2006/customXml" ds:itemID="{1D738709-4E75-423A-A58E-A367BEE6EA78}">
-  <ds:schemaRefs>
-    <ds:schemaRef ds:uri="http://schemas.microsoft.com/sharepoint/v3/contenttype/forms"/>
-  </ds:schemaRefs>
-</ds:datastoreItem>
+<file path=customXml/item3.xml><?xml version="1.0" encoding="utf-8"?>
+<p:properties xmlns:p="http://schemas.microsoft.com/office/2006/metadata/properties" xmlns:xsi="http://www.w3.org/2001/XMLSchema-instance" xmlns:pc="http://schemas.microsoft.com/office/infopath/2007/PartnerControls">
+  <documentManagement>
+    <TaxCatchAll xmlns="36c75000-58b1-48ef-889f-834f55adc240" xsi:nil="true"/>
+    <lcf76f155ced4ddcb4097134ff3c332f xmlns="123be271-b045-42f2-9f8f-350d6f8ef38d">
+      <Terms xmlns="http://schemas.microsoft.com/office/infopath/2007/PartnerControls"/>
+    </lcf76f155ced4ddcb4097134ff3c332f>
+  </documentManagement>
+</p:properties>
 </file>
 
-<file path=customXml/itemProps3.xml><?xml version="1.0" encoding="utf-8"?>
+<file path=customXml/itemProps1.xml><?xml version="1.0" encoding="utf-8"?>
 <ds:datastoreItem xmlns:ds="http://schemas.openxmlformats.org/officeDocument/2006/customXml" ds:itemID="{1A2AD3AA-B754-4655-957F-F1B126635C66}">
   <ds:schemaRefs>
     <ds:schemaRef ds:uri="http://schemas.microsoft.com/office/2006/metadata/contentType"/>
@@ -3778,4 +3971,23 @@
     <ds:schemaRef ds:uri="http://schemas.microsoft.com/internal/obd"/>
   </ds:schemaRefs>
 </ds:datastoreItem>
+</file>
+
+<file path=customXml/itemProps2.xml><?xml version="1.0" encoding="utf-8"?>
+<ds:datastoreItem xmlns:ds="http://schemas.openxmlformats.org/officeDocument/2006/customXml" ds:itemID="{1D738709-4E75-423A-A58E-A367BEE6EA78}">
+  <ds:schemaRefs>
+    <ds:schemaRef ds:uri="http://schemas.microsoft.com/sharepoint/v3/contenttype/forms"/>
+  </ds:schemaRefs>
+</ds:datastoreItem>
+</file>
+
+<file path=customXml/itemProps3.xml><?xml version="1.0" encoding="utf-8"?>
+<ds:datastoreItem xmlns:ds="http://schemas.openxmlformats.org/officeDocument/2006/customXml" ds:itemID="{C7515DB5-DEF0-4F12-A4AA-38224E91E24A}">
+  <ds:schemaRefs>
+    <ds:schemaRef ds:uri="http://schemas.microsoft.com/office/2006/metadata/properties"/>
+    <ds:schemaRef ds:uri="http://schemas.microsoft.com/office/infopath/2007/PartnerControls"/>
+    <ds:schemaRef ds:uri="36c75000-58b1-48ef-889f-834f55adc240"/>
+    <ds:schemaRef ds:uri="123be271-b045-42f2-9f8f-350d6f8ef38d"/>
+  </ds:schemaRefs>
+</ds:datastoreItem>
 </file>
</xml_diff>